<commit_message>
Portfolio Additions and Clean Up
Added more documents to the portfolio and created spaces for the report and presentation to live, placing the products in their current state their.
</commit_message>
<xml_diff>
--- a/3 - Apply_Vis_and_Pred_Models/IST707_Homework_5/Joseph_Maugeri_HW5_IST707.docx
+++ b/3 - Apply_Vis_and_Pred_Models/IST707_Homework_5/Joseph_Maugeri_HW5_IST707.docx
@@ -24,13 +24,13 @@
           <w:szCs w:val="24"/>
         </w:rPr>
         <w:drawing>
-          <wp:anchor distT="0" distB="0" distL="114300" distR="114300" simplePos="0" relativeHeight="251645952" behindDoc="1" locked="0" layoutInCell="1" allowOverlap="1" wp14:anchorId="2F0E88A9" wp14:editId="0D74225E">
+          <wp:anchor distT="0" distB="0" distL="114300" distR="114300" simplePos="0" relativeHeight="251645952" behindDoc="1" locked="0" layoutInCell="1" allowOverlap="1" wp14:anchorId="2F0E88A9" wp14:editId="5F5F6367">
             <wp:simplePos x="0" y="0"/>
             <wp:positionH relativeFrom="column">
-              <wp:posOffset>5829300</wp:posOffset>
+              <wp:posOffset>5800725</wp:posOffset>
             </wp:positionH>
             <wp:positionV relativeFrom="paragraph">
-              <wp:posOffset>483870</wp:posOffset>
+              <wp:posOffset>617220</wp:posOffset>
             </wp:positionV>
             <wp:extent cx="2428875" cy="609600"/>
             <wp:effectExtent l="0" t="0" r="9525" b="0"/>
@@ -99,7 +99,7 @@
           <w:u w:val="single"/>
         </w:rPr>
         <w:drawing>
-          <wp:inline distT="0" distB="0" distL="0" distR="0" wp14:anchorId="1BF1A3C4" wp14:editId="521D1B90">
+          <wp:inline distT="0" distB="0" distL="0" distR="0" wp14:anchorId="1BF1A3C4" wp14:editId="70FFB5F5">
             <wp:extent cx="2428875" cy="161925"/>
             <wp:effectExtent l="0" t="0" r="9525" b="9525"/>
             <wp:docPr id="2" name="Picture 2"/>
@@ -387,7 +387,16 @@
           <w:sz w:val="24"/>
           <w:szCs w:val="24"/>
         </w:rPr>
-        <w:t>We at The Post feel that we must not ignore the moment. We issue a call to Madison to journey to Philadelphia to conference with this Stranger. It is evidently imperative for our nation’s security and is provable with the technology that the stranger has brought to examine the writings of Madison and Hamilton. We reserve the rest of the article for</w:t>
+        <w:t xml:space="preserve">We at The Post feel that we must not ignore the moment. We issue a call to Madison to journey to Philadelphia to conference with this Stranger. It is evidently imperative for our nation’s security and is provable with the technology that the stranger has brought to examine the writings of Madison and Hamilton. We reserve the rest of the </w:t>
+      </w:r>
+      <w:r>
+        <w:rPr>
+          <w:rFonts w:ascii="Times New Roman" w:hAnsi="Times New Roman" w:cs="Times New Roman"/>
+          <w:sz w:val="24"/>
+          <w:szCs w:val="24"/>
+        </w:rPr>
+        <w:lastRenderedPageBreak/>
+        <w:t>article for</w:t>
       </w:r>
       <w:r>
         <w:rPr>
@@ -431,7 +440,6 @@
           <w:sz w:val="24"/>
           <w:szCs w:val="24"/>
         </w:rPr>
-        <w:lastRenderedPageBreak/>
         <w:drawing>
           <wp:inline distT="0" distB="0" distL="0" distR="0" wp14:anchorId="319B47BA" wp14:editId="2D1B659E">
             <wp:extent cx="2428875" cy="609600"/>
@@ -834,7 +842,16 @@
           <w:sz w:val="24"/>
           <w:szCs w:val="24"/>
         </w:rPr>
-        <w:t xml:space="preserve">citizen requests being sent to </w:t>
+        <w:t xml:space="preserve">citizen requests being sent </w:t>
+      </w:r>
+      <w:r>
+        <w:rPr>
+          <w:rFonts w:ascii="Times New Roman" w:hAnsi="Times New Roman" w:cs="Times New Roman"/>
+          <w:color w:val="000000" w:themeColor="text1"/>
+          <w:sz w:val="24"/>
+          <w:szCs w:val="24"/>
+        </w:rPr>
+        <w:t xml:space="preserve">to </w:t>
       </w:r>
       <w:r>
         <w:rPr>
@@ -861,16 +878,7 @@
           <w:sz w:val="24"/>
           <w:szCs w:val="24"/>
         </w:rPr>
-        <w:t xml:space="preserve">The </w:t>
-      </w:r>
-      <w:r>
-        <w:rPr>
-          <w:rFonts w:ascii="Times New Roman" w:hAnsi="Times New Roman" w:cs="Times New Roman"/>
-          <w:color w:val="000000" w:themeColor="text1"/>
-          <w:sz w:val="24"/>
-          <w:szCs w:val="24"/>
-        </w:rPr>
-        <w:t>work done by Hamilton, Madison and others all have created a still extant process.</w:t>
+        <w:t>The work done by Hamilton, Madison and others all have created a still extant process.</w:t>
       </w:r>
       <w:r>
         <w:rPr>
@@ -2262,7 +2270,7 @@
           <w:sz w:val="24"/>
           <w:szCs w:val="24"/>
         </w:rPr>
-        <w:t xml:space="preserve"> looking between the first and the second decision tree (building and then applying the model) we notice the trees are the same in their proportions, and </w:t>
+        <w:t xml:space="preserve"> looking between the first and the second decision tree (building and then applying the model) we notice the trees are the same in their proportions, and outputs. </w:t>
       </w:r>
       <w:r>
         <w:rPr>
@@ -2272,7 +2280,7 @@
           <w:szCs w:val="24"/>
         </w:rPr>
         <w:lastRenderedPageBreak/>
-        <w:t xml:space="preserve">outputs. This is one problem with our results in that either we used something in the wrong place when building the model, OR we did not apply the model correctly. </w:t>
+        <w:t xml:space="preserve">This is one problem with our results in that either we used something in the wrong place when building the model, OR we did not apply the model correctly. </w:t>
       </w:r>
     </w:p>
     <w:p>

</xml_diff>